<commit_message>
relatorio - falta o UML
</commit_message>
<xml_diff>
--- a/resources/relatorio CAL_p2.docx
+++ b/resources/relatorio CAL_p2.docx
@@ -452,7 +452,19 @@
         <w:rPr>
           <w:color w:val="000000"/>
         </w:rPr>
-        <w:t>Este é um jogo para dois jogadores,</w:t>
+        <w:t>Est</w:t>
+      </w:r>
+      <w:r>
+        <w:rPr>
+          <w:color w:val="000000"/>
+        </w:rPr>
+        <w:t>e é um jogo para um jogador contra a aplicação</w:t>
+      </w:r>
+      <w:r>
+        <w:rPr>
+          <w:color w:val="000000"/>
+        </w:rPr>
+        <w:t>. Inicialmente é colocada na mesa uma palavra de</w:t>
       </w:r>
       <w:r>
         <w:rPr>
@@ -468,20 +480,13 @@
           <w:iCs/>
           <w:color w:val="000000"/>
         </w:rPr>
-        <w:t>A</w:t>
+        <w:t>N</w:t>
       </w:r>
       <w:r>
         <w:rPr>
           <w:color w:val="000000"/>
         </w:rPr>
-        <w:t> e</w:t>
-      </w:r>
-      <w:r>
-        <w:rPr>
-          <w:rStyle w:val="apple-converted-space"/>
-          <w:color w:val="000000"/>
-        </w:rPr>
-        <w:t> </w:t>
+        <w:t> letras (</w:t>
       </w:r>
       <w:r>
         <w:rPr>
@@ -490,50 +495,13 @@
           <w:iCs/>
           <w:color w:val="000000"/>
         </w:rPr>
-        <w:t>B</w:t>
+        <w:t>N</w:t>
       </w:r>
       <w:r>
         <w:rPr>
           <w:color w:val="000000"/>
         </w:rPr>
-        <w:t>. Inicialmente é colocada na mesa uma palavra de</w:t>
-      </w:r>
-      <w:r>
-        <w:rPr>
-          <w:rStyle w:val="apple-converted-space"/>
-          <w:color w:val="000000"/>
-        </w:rPr>
-        <w:t> </w:t>
-      </w:r>
-      <w:r>
-        <w:rPr>
-          <w:rStyle w:val="c3"/>
-          <w:i/>
-          <w:iCs/>
-          <w:color w:val="000000"/>
-        </w:rPr>
-        <w:t>N</w:t>
-      </w:r>
-      <w:r>
-        <w:rPr>
-          <w:color w:val="000000"/>
-        </w:rPr>
-        <w:t> letras (</w:t>
-      </w:r>
-      <w:r>
-        <w:rPr>
-          <w:rStyle w:val="c3"/>
-          <w:i/>
-          <w:iCs/>
-          <w:color w:val="000000"/>
-        </w:rPr>
-        <w:t>N</w:t>
-      </w:r>
-      <w:r>
-        <w:rPr>
-          <w:color w:val="000000"/>
-        </w:rPr>
-        <w:t>&lt;5). Os jogadores tentam construir novas palavras a partir da palavra da mesa, isto é, palavras que contenham a palavra da mesa. Assim, os jogadores jogam alternadamente adicionando uma letra à palavra da mesa (no início ou no fim).  O jogo termina quando um dos jogadores não consegue adicionar qualquer letra à palavra da mesa, e perde o jogo. O jogador vencedor deve mostrar a palavra em que estava a pensar.</w:t>
+        <w:t>&lt;5). Os jogadores tentam construir novas palavras a partir da palavra da mesa, isto é, palavras que contenham a palavra da mesa. Assim, os jogadores jogam alternadamente adicionando uma letra à palavra da mesa (no início ou no fim).</w:t>
       </w:r>
     </w:p>
     <w:p>
@@ -550,13 +518,50 @@
         <w:rPr>
           <w:color w:val="000000"/>
         </w:rPr>
-        <w:t>Esta aplicação</w:t>
-      </w:r>
-      <w:r>
+        <w:t xml:space="preserve">  O jogo termina quando um dos jogadores não consegue adicionar qualquer letra à palavra da mesa, e perde o jogo. O jogador vencedor deve mostrar a palavra em que estava a pensar.</w:t>
+      </w:r>
+    </w:p>
+    <w:p>
+      <w:pPr>
+        <w:pStyle w:val="c0"/>
+        <w:spacing w:before="0" w:beforeAutospacing="0" w:after="0" w:afterAutospacing="0" w:line="360" w:lineRule="auto"/>
+        <w:ind w:firstLine="708"/>
+        <w:jc w:val="both"/>
         <w:rPr>
           <w:color w:val="000000"/>
         </w:rPr>
-        <w:t xml:space="preserve"> consiste em implementar o jogo com um jogador automático, que jogará contra um humano.</w:t>
+      </w:pPr>
+      <w:r>
+        <w:rPr>
+          <w:color w:val="000000"/>
+        </w:rPr>
+        <w:t>Nesta</w:t>
+      </w:r>
+      <w:r>
+        <w:rPr>
+          <w:color w:val="000000"/>
+        </w:rPr>
+        <w:t xml:space="preserve"> aplicação</w:t>
+      </w:r>
+      <w:r>
+        <w:rPr>
+          <w:color w:val="000000"/>
+        </w:rPr>
+        <w:t xml:space="preserve"> </w:t>
+      </w:r>
+      <w:r>
+        <w:rPr>
+          <w:color w:val="000000"/>
+        </w:rPr>
+        <w:t>será implementado</w:t>
+      </w:r>
+      <w:bookmarkStart w:id="0" w:name="_GoBack"/>
+      <w:bookmarkEnd w:id="0"/>
+      <w:r>
+        <w:rPr>
+          <w:color w:val="000000"/>
+        </w:rPr>
+        <w:t xml:space="preserve"> o jogo com um jogador automático, que jogará contra um humano.</w:t>
       </w:r>
     </w:p>
     <w:p>
@@ -1735,27 +1740,87 @@
           <w:szCs w:val="24"/>
           <w:lang w:eastAsia="pt-PT"/>
         </w:rPr>
-        <w:t>Na nossa aplicação o us</w:t>
-      </w:r>
-      <w:r>
-        <w:rPr>
-          <w:rFonts w:ascii="Times New Roman" w:hAnsi="Times New Roman" w:cs="Times New Roman"/>
-          <w:noProof/>
-          <w:sz w:val="24"/>
-          <w:szCs w:val="24"/>
-          <w:lang w:eastAsia="pt-PT"/>
-        </w:rPr>
-        <w:t>o deste algoritmo torna muito rá</w:t>
-      </w:r>
-      <w:r>
-        <w:rPr>
-          <w:rFonts w:ascii="Times New Roman" w:hAnsi="Times New Roman" w:cs="Times New Roman"/>
-          <w:noProof/>
-          <w:sz w:val="24"/>
-          <w:szCs w:val="24"/>
-          <w:lang w:eastAsia="pt-PT"/>
-        </w:rPr>
-        <w:t>pida e eficiente a pesquisa no dicionario. Desta forma é mais rapido verificar se a palavra que o jogador criou com a adição de uma letra existe ou não.</w:t>
+        <w:t>Na</w:t>
+      </w:r>
+      <w:r>
+        <w:rPr>
+          <w:rFonts w:ascii="Times New Roman" w:hAnsi="Times New Roman" w:cs="Times New Roman"/>
+          <w:noProof/>
+          <w:sz w:val="24"/>
+          <w:szCs w:val="24"/>
+          <w:lang w:eastAsia="pt-PT"/>
+        </w:rPr>
+        <w:t xml:space="preserve"> aplicação o us</w:t>
+      </w:r>
+      <w:r>
+        <w:rPr>
+          <w:rFonts w:ascii="Times New Roman" w:hAnsi="Times New Roman" w:cs="Times New Roman"/>
+          <w:noProof/>
+          <w:sz w:val="24"/>
+          <w:szCs w:val="24"/>
+          <w:lang w:eastAsia="pt-PT"/>
+        </w:rPr>
+        <w:t>o deste algoritmo torna mais</w:t>
+      </w:r>
+      <w:r>
+        <w:rPr>
+          <w:rFonts w:ascii="Times New Roman" w:hAnsi="Times New Roman" w:cs="Times New Roman"/>
+          <w:noProof/>
+          <w:sz w:val="24"/>
+          <w:szCs w:val="24"/>
+          <w:lang w:eastAsia="pt-PT"/>
+        </w:rPr>
+        <w:t xml:space="preserve"> rá</w:t>
+      </w:r>
+      <w:r>
+        <w:rPr>
+          <w:rFonts w:ascii="Times New Roman" w:hAnsi="Times New Roman" w:cs="Times New Roman"/>
+          <w:noProof/>
+          <w:sz w:val="24"/>
+          <w:szCs w:val="24"/>
+          <w:lang w:eastAsia="pt-PT"/>
+        </w:rPr>
+        <w:t>pida e eficiente a pesquisa no dicionario</w:t>
+      </w:r>
+      <w:r>
+        <w:rPr>
+          <w:rFonts w:ascii="Times New Roman" w:hAnsi="Times New Roman" w:cs="Times New Roman"/>
+          <w:noProof/>
+          <w:sz w:val="24"/>
+          <w:szCs w:val="24"/>
+          <w:lang w:eastAsia="pt-PT"/>
+        </w:rPr>
+        <w:t xml:space="preserve"> criado</w:t>
+      </w:r>
+      <w:r>
+        <w:rPr>
+          <w:rFonts w:ascii="Times New Roman" w:hAnsi="Times New Roman" w:cs="Times New Roman"/>
+          <w:noProof/>
+          <w:sz w:val="24"/>
+          <w:szCs w:val="24"/>
+          <w:lang w:eastAsia="pt-PT"/>
+        </w:rPr>
+        <w:t xml:space="preserve">. Desta forma é mais rapido verificar se a palavra que o jogador criou com a </w:t>
+      </w:r>
+      <w:r>
+        <w:rPr>
+          <w:rFonts w:ascii="Times New Roman" w:hAnsi="Times New Roman" w:cs="Times New Roman"/>
+          <w:noProof/>
+          <w:sz w:val="24"/>
+          <w:szCs w:val="24"/>
+          <w:lang w:eastAsia="pt-PT"/>
+        </w:rPr>
+        <w:t>adição de uma letra existe</w:t>
+      </w:r>
+      <w:r>
+        <w:rPr>
+          <w:rFonts w:ascii="Times New Roman" w:hAnsi="Times New Roman" w:cs="Times New Roman"/>
+          <w:noProof/>
+          <w:sz w:val="24"/>
+          <w:szCs w:val="24"/>
+          <w:lang w:eastAsia="pt-PT"/>
+        </w:rPr>
+        <w:t>.</w:t>
       </w:r>
       <w:r>
         <w:rPr>
@@ -2089,7 +2154,27 @@
           <w:szCs w:val="24"/>
           <w:lang w:eastAsia="pt-PT"/>
         </w:rPr>
-        <w:t>Durante a execução da aplicação é possivel adicionar no inicio ou no fim da palavra inicial uma letra de modo a formar uma nova palavra. Caso a letra introduzida não forme um palavra presente no “dicionario.txt” a aplicação pede para repensar ou então desistir e dessa forma perder o jogo.</w:t>
+        <w:t>Durante a execução da aplic</w:t>
+      </w:r>
+      <w:r>
+        <w:rPr>
+          <w:rFonts w:ascii="Times New Roman" w:hAnsi="Times New Roman" w:cs="Times New Roman"/>
+          <w:noProof/>
+          <w:sz w:val="24"/>
+          <w:szCs w:val="24"/>
+          <w:lang w:eastAsia="pt-PT"/>
+        </w:rPr>
+        <w:t>ação é possivel adicionar no iní</w:t>
+      </w:r>
+      <w:r>
+        <w:rPr>
+          <w:rFonts w:ascii="Times New Roman" w:hAnsi="Times New Roman" w:cs="Times New Roman"/>
+          <w:noProof/>
+          <w:sz w:val="24"/>
+          <w:szCs w:val="24"/>
+          <w:lang w:eastAsia="pt-PT"/>
+        </w:rPr>
+        <w:t>cio ou no fim da palavra inicial uma letra de modo a formar uma nova palavra. Caso a letra introduzida não forme um palavra presente no “dicionario.txt” a aplicação pede para repensar ou então desistir e dessa forma perder o jogo.</w:t>
       </w:r>
     </w:p>
     <w:p>
@@ -2188,7 +2273,57 @@
           <w:szCs w:val="24"/>
           <w:lang w:eastAsia="pt-PT"/>
         </w:rPr>
-        <w:t>No inicio da aplicação o utilizador escolhe a palavra inicial do jogo. A partir dai irá jogar contra a aplicação</w:t>
+        <w:t>No iní</w:t>
+      </w:r>
+      <w:r>
+        <w:rPr>
+          <w:rFonts w:ascii="Times New Roman" w:hAnsi="Times New Roman" w:cs="Times New Roman"/>
+          <w:noProof/>
+          <w:sz w:val="24"/>
+          <w:szCs w:val="24"/>
+          <w:lang w:eastAsia="pt-PT"/>
+        </w:rPr>
+        <w:t xml:space="preserve">cio da aplicação o </w:t>
+      </w:r>
+      <w:r>
+        <w:rPr>
+          <w:rFonts w:ascii="Times New Roman" w:hAnsi="Times New Roman" w:cs="Times New Roman"/>
+          <w:noProof/>
+          <w:sz w:val="24"/>
+          <w:szCs w:val="24"/>
+          <w:lang w:eastAsia="pt-PT"/>
+        </w:rPr>
+        <w:t>utilizador escolhe a palavra iní</w:t>
+      </w:r>
+      <w:r>
+        <w:rPr>
+          <w:rFonts w:ascii="Times New Roman" w:hAnsi="Times New Roman" w:cs="Times New Roman"/>
+          <w:noProof/>
+          <w:sz w:val="24"/>
+          <w:szCs w:val="24"/>
+          <w:lang w:eastAsia="pt-PT"/>
+        </w:rPr>
+        <w:t xml:space="preserve">cial do jogo. A </w:t>
+      </w:r>
+      <w:r>
+        <w:rPr>
+          <w:rFonts w:ascii="Times New Roman" w:hAnsi="Times New Roman" w:cs="Times New Roman"/>
+          <w:noProof/>
+          <w:sz w:val="24"/>
+          <w:szCs w:val="24"/>
+          <w:lang w:eastAsia="pt-PT"/>
+        </w:rPr>
+        <w:t>partir dessa escolha</w:t>
+      </w:r>
+      <w:r>
+        <w:rPr>
+          <w:rFonts w:ascii="Times New Roman" w:hAnsi="Times New Roman" w:cs="Times New Roman"/>
+          <w:noProof/>
+          <w:sz w:val="24"/>
+          <w:szCs w:val="24"/>
+          <w:lang w:eastAsia="pt-PT"/>
+        </w:rPr>
+        <w:t xml:space="preserve"> irá jogar contra a aplicação</w:t>
       </w:r>
       <w:r>
         <w:rPr>
@@ -2200,8 +2335,70 @@
         </w:rPr>
         <w:t>.</w:t>
       </w:r>
-      <w:bookmarkStart w:id="0" w:name="_GoBack"/>
-      <w:bookmarkEnd w:id="0"/>
+    </w:p>
+    <w:p>
+      <w:pPr>
+        <w:spacing w:line="360" w:lineRule="auto"/>
+        <w:ind w:firstLine="708"/>
+        <w:jc w:val="both"/>
+        <w:rPr>
+          <w:rFonts w:ascii="Times New Roman" w:hAnsi="Times New Roman" w:cs="Times New Roman"/>
+          <w:noProof/>
+          <w:sz w:val="24"/>
+          <w:szCs w:val="24"/>
+          <w:lang w:eastAsia="pt-PT"/>
+        </w:rPr>
+      </w:pPr>
+      <w:r>
+        <w:rPr>
+          <w:rFonts w:ascii="Times New Roman" w:hAnsi="Times New Roman" w:cs="Times New Roman"/>
+          <w:noProof/>
+          <w:sz w:val="24"/>
+          <w:szCs w:val="24"/>
+          <w:lang w:eastAsia="pt-PT"/>
+        </w:rPr>
+        <w:t>Foram então criadas funções para que a aplicação seja capaz de escolhe</w:t>
+      </w:r>
+      <w:r>
+        <w:rPr>
+          <w:rFonts w:ascii="Times New Roman" w:hAnsi="Times New Roman" w:cs="Times New Roman"/>
+          <w:noProof/>
+          <w:sz w:val="24"/>
+          <w:szCs w:val="24"/>
+          <w:lang w:eastAsia="pt-PT"/>
+        </w:rPr>
+        <w:t>r</w:t>
+      </w:r>
+      <w:r>
+        <w:rPr>
+          <w:rFonts w:ascii="Times New Roman" w:hAnsi="Times New Roman" w:cs="Times New Roman"/>
+          <w:noProof/>
+          <w:sz w:val="24"/>
+          <w:szCs w:val="24"/>
+          <w:lang w:eastAsia="pt-PT"/>
+        </w:rPr>
+        <w:t xml:space="preserve"> uma letra para adicionar de encontro às palvaras possíveis que o “dicionario.txt”</w:t>
+      </w:r>
+      <w:r>
+        <w:rPr>
+          <w:rFonts w:ascii="Times New Roman" w:hAnsi="Times New Roman" w:cs="Times New Roman"/>
+          <w:noProof/>
+          <w:sz w:val="24"/>
+          <w:szCs w:val="24"/>
+          <w:lang w:eastAsia="pt-PT"/>
+        </w:rPr>
+        <w:t xml:space="preserve"> contém</w:t>
+      </w:r>
+      <w:r>
+        <w:rPr>
+          <w:rFonts w:ascii="Times New Roman" w:hAnsi="Times New Roman" w:cs="Times New Roman"/>
+          <w:noProof/>
+          <w:sz w:val="24"/>
+          <w:szCs w:val="24"/>
+          <w:lang w:eastAsia="pt-PT"/>
+        </w:rPr>
+        <w:t>.</w:t>
+      </w:r>
     </w:p>
     <w:p>
       <w:pPr>
@@ -2499,16 +2696,7 @@
           <w:sz w:val="23"/>
           <w:szCs w:val="23"/>
         </w:rPr>
-        <w:t xml:space="preserve">Criar </w:t>
-      </w:r>
-      <w:r>
-        <w:rPr>
-          <w:rFonts w:ascii="Times New Roman" w:hAnsi="Times New Roman" w:cs="Times New Roman"/>
-          <w:color w:val="000000"/>
-          <w:sz w:val="23"/>
-          <w:szCs w:val="23"/>
-        </w:rPr>
-        <w:t>pontuação de jogo</w:t>
+        <w:t>Criar jogada da aplicação</w:t>
       </w:r>
     </w:p>
     <w:p>
@@ -2536,16 +2724,7 @@
           <w:sz w:val="23"/>
           <w:szCs w:val="23"/>
         </w:rPr>
-        <w:t>Atribuir</w:t>
-      </w:r>
-      <w:r>
-        <w:rPr>
-          <w:rFonts w:ascii="Times New Roman" w:hAnsi="Times New Roman" w:cs="Times New Roman"/>
-          <w:color w:val="000000"/>
-          <w:sz w:val="23"/>
-          <w:szCs w:val="23"/>
-        </w:rPr>
-        <w:t xml:space="preserve"> pontuação</w:t>
+        <w:t xml:space="preserve">Adicionar letra </w:t>
       </w:r>
     </w:p>
     <w:p>
@@ -2894,7 +3073,31 @@
           <w:sz w:val="24"/>
           <w:szCs w:val="24"/>
         </w:rPr>
-        <w:t xml:space="preserve"> adaptado às nossas necessidades, e a realização de algumas verificações necessárias para a execução da aplicação.</w:t>
+        <w:t xml:space="preserve"> ada</w:t>
+      </w:r>
+      <w:r>
+        <w:rPr>
+          <w:rFonts w:ascii="Times New Roman" w:hAnsi="Times New Roman" w:cs="Times New Roman"/>
+          <w:sz w:val="24"/>
+          <w:szCs w:val="24"/>
+        </w:rPr>
+        <w:t xml:space="preserve">ptado às nossas necessidades, </w:t>
+      </w:r>
+      <w:r>
+        <w:rPr>
+          <w:rFonts w:ascii="Times New Roman" w:hAnsi="Times New Roman" w:cs="Times New Roman"/>
+          <w:sz w:val="24"/>
+          <w:szCs w:val="24"/>
+        </w:rPr>
+        <w:t>a realização de algumas verificações necessári</w:t>
+      </w:r>
+      <w:r>
+        <w:rPr>
+          <w:rFonts w:ascii="Times New Roman" w:hAnsi="Times New Roman" w:cs="Times New Roman"/>
+          <w:sz w:val="24"/>
+          <w:szCs w:val="24"/>
+        </w:rPr>
+        <w:t>as para a execução da aplicação e a criação de funções para que a aplicação possa colocar uma letra correta para formar uma palavra existente.</w:t>
       </w:r>
     </w:p>
     <w:p>
@@ -5140,7 +5343,6 @@
     <w:rsid w:val="00297DC7"/>
     <w:rsid w:val="003D4AC3"/>
     <w:rsid w:val="004C52AA"/>
-    <w:rsid w:val="004C7BF9"/>
     <w:rsid w:val="00501DEE"/>
     <w:rsid w:val="00504A17"/>
     <w:rsid w:val="00556A5A"/>
@@ -5155,6 +5357,7 @@
     <w:rsid w:val="00B40CA6"/>
     <w:rsid w:val="00BB6FCA"/>
     <w:rsid w:val="00C709F9"/>
+    <w:rsid w:val="00D61A97"/>
     <w:rsid w:val="00D626E3"/>
     <w:rsid w:val="00DC631E"/>
     <w:rsid w:val="00E92906"/>

</xml_diff>

<commit_message>
correcção erros no relatorio
</commit_message>
<xml_diff>
--- a/resources/relatorio CAL_p2.docx
+++ b/resources/relatorio CAL_p2.docx
@@ -1749,7 +1749,13 @@
         <w:t> </w:t>
       </w:r>
       <w:r>
-        <w:t>em 1977, embora os três tenham-no publicado conjuntamente.</w:t>
+        <w:t>e</w:t>
+      </w:r>
+      <w:r>
+        <w:t>m 1977, embora os três o tenham</w:t>
+      </w:r>
+      <w:r>
+        <w:t xml:space="preserve"> publicado conjuntamente.</w:t>
       </w:r>
     </w:p>
     <w:p>
@@ -2261,17 +2267,17 @@
           <w:szCs w:val="24"/>
           <w:lang w:eastAsia="pt-PT"/>
         </w:rPr>
-        <w:t>Durante a execução da aplic</w:t>
-      </w:r>
-      <w:r>
-        <w:rPr>
-          <w:rFonts w:ascii="Times New Roman" w:hAnsi="Times New Roman" w:cs="Times New Roman"/>
-          <w:noProof/>
-          <w:sz w:val="24"/>
-          <w:szCs w:val="24"/>
-          <w:lang w:eastAsia="pt-PT"/>
-        </w:rPr>
-        <w:t>ação é possivel adicionar no iní</w:t>
+        <w:t xml:space="preserve">Durante a execução </w:t>
+      </w:r>
+      <w:r>
+        <w:rPr>
+          <w:rFonts w:ascii="Times New Roman" w:hAnsi="Times New Roman" w:cs="Times New Roman"/>
+          <w:noProof/>
+          <w:sz w:val="24"/>
+          <w:szCs w:val="24"/>
+          <w:lang w:eastAsia="pt-PT"/>
+        </w:rPr>
+        <w:t>é possivel adicionar no iní</w:t>
       </w:r>
       <w:r>
         <w:rPr>
@@ -2484,7 +2490,47 @@
           <w:szCs w:val="24"/>
           <w:lang w:eastAsia="pt-PT"/>
         </w:rPr>
-        <w:t xml:space="preserve"> uma letra para adicionar de encontro às palvaras possíveis que o “dicionario.txt”</w:t>
+        <w:t xml:space="preserve"> uma letra para adicionar</w:t>
+      </w:r>
+      <w:r>
+        <w:rPr>
+          <w:rFonts w:ascii="Times New Roman" w:hAnsi="Times New Roman" w:cs="Times New Roman"/>
+          <w:noProof/>
+          <w:sz w:val="24"/>
+          <w:szCs w:val="24"/>
+          <w:lang w:eastAsia="pt-PT"/>
+        </w:rPr>
+        <w:t>,</w:t>
+      </w:r>
+      <w:r>
+        <w:rPr>
+          <w:rFonts w:ascii="Times New Roman" w:hAnsi="Times New Roman" w:cs="Times New Roman"/>
+          <w:noProof/>
+          <w:sz w:val="24"/>
+          <w:szCs w:val="24"/>
+          <w:lang w:eastAsia="pt-PT"/>
+        </w:rPr>
+        <w:t xml:space="preserve"> </w:t>
+      </w:r>
+      <w:r>
+        <w:rPr>
+          <w:rFonts w:ascii="Times New Roman" w:hAnsi="Times New Roman" w:cs="Times New Roman"/>
+          <w:noProof/>
+          <w:sz w:val="24"/>
+          <w:szCs w:val="24"/>
+          <w:lang w:eastAsia="pt-PT"/>
+        </w:rPr>
+        <w:t xml:space="preserve"> à palavra em jogo, de encontro às palav</w:t>
+      </w:r>
+      <w:r>
+        <w:rPr>
+          <w:rFonts w:ascii="Times New Roman" w:hAnsi="Times New Roman" w:cs="Times New Roman"/>
+          <w:noProof/>
+          <w:sz w:val="24"/>
+          <w:szCs w:val="24"/>
+          <w:lang w:eastAsia="pt-PT"/>
+        </w:rPr>
+        <w:t>ras possíveis que o “dicionario.txt”</w:t>
       </w:r>
       <w:r>
         <w:rPr>
@@ -2528,6 +2574,8 @@
           <w:lang w:eastAsia="pt-PT"/>
         </w:rPr>
       </w:pPr>
+      <w:bookmarkStart w:id="0" w:name="_GoBack"/>
+      <w:bookmarkEnd w:id="0"/>
     </w:p>
     <w:p>
       <w:pPr>
@@ -2610,8 +2658,6 @@
         </w:rPr>
         <w:br w:type="page"/>
       </w:r>
-      <w:bookmarkStart w:id="0" w:name="_GoBack"/>
-      <w:bookmarkEnd w:id="0"/>
     </w:p>
     <w:p>
       <w:pPr>
@@ -5459,6 +5505,7 @@
     <w:rsid w:val="00B40CA6"/>
     <w:rsid w:val="00BB6FCA"/>
     <w:rsid w:val="00C709F9"/>
+    <w:rsid w:val="00CC219A"/>
     <w:rsid w:val="00D61A97"/>
     <w:rsid w:val="00D626E3"/>
     <w:rsid w:val="00DC631E"/>

</xml_diff>